<commit_message>
kiểm thử bảng quyết định cho bài toán tam giác
</commit_message>
<xml_diff>
--- a/Báo Cáo Sử Dụng Công Cụ Đo Mức Độ Bao Phủ với tiêu chuẩn MCDC.docx
+++ b/Báo Cáo Sử Dụng Công Cụ Đo Mức Độ Bao Phủ với tiêu chuẩn MCDC.docx
@@ -42,6 +42,8 @@
         </w:rPr>
         <w:tab/>
       </w:r>
+      <w:bookmarkStart w:id="0" w:name="_GoBack"/>
+      <w:bookmarkEnd w:id="0"/>
     </w:p>
     <w:p>
       <w:pPr>
@@ -122,8 +124,6 @@
         </w:rPr>
         <w:t xml:space="preserve"> được </w:t>
       </w:r>
-      <w:bookmarkStart w:id="0" w:name="_GoBack"/>
-      <w:bookmarkEnd w:id="0"/>
       <w:r>
         <w:rPr>
           <w:rFonts w:ascii="Times New Roman" w:hAnsi="Times New Roman" w:cs="Times New Roman"/>
@@ -1201,23 +1201,7 @@
           <w:sz w:val="26"/>
           <w:szCs w:val="26"/>
         </w:rPr>
-        <w:t xml:space="preserve"> Sau khi Coverage xong thì các dòng code</w:t>
-      </w:r>
-      <w:r>
-        <w:rPr>
-          <w:rFonts w:ascii="Times New Roman" w:hAnsi="Times New Roman" w:cs="Times New Roman"/>
-          <w:sz w:val="26"/>
-          <w:szCs w:val="26"/>
-        </w:rPr>
-        <w:t xml:space="preserve"> và hình thoi </w:t>
-      </w:r>
-      <w:r>
-        <w:rPr>
-          <w:rFonts w:ascii="Times New Roman" w:hAnsi="Times New Roman" w:cs="Times New Roman"/>
-          <w:sz w:val="26"/>
-          <w:szCs w:val="26"/>
-        </w:rPr>
-        <w:t>có màu sắc khác nhau mang ý nghĩa khác nhau:</w:t>
+        <w:t xml:space="preserve"> Sau khi Coverage xong thì các dòng code và hình thoi có màu sắc khác nhau mang ý nghĩa khác nhau:</w:t>
       </w:r>
     </w:p>
     <w:p>
@@ -1315,67 +1299,43 @@
           <w:sz w:val="26"/>
           <w:szCs w:val="26"/>
         </w:rPr>
-        <w:t>Ý nghĩa các màu củ</w:t>
-      </w:r>
-      <w:r>
-        <w:rPr>
-          <w:rFonts w:ascii="Times New Roman" w:hAnsi="Times New Roman" w:cs="Times New Roman"/>
-          <w:sz w:val="26"/>
-          <w:szCs w:val="26"/>
-        </w:rPr>
-        <w:t>a hình thoi : Hình thoi tương ứng với nhánh của chương trình</w:t>
-      </w:r>
-    </w:p>
-    <w:p>
-      <w:pPr>
-        <w:pStyle w:val="ListParagraph"/>
-        <w:rPr>
-          <w:rFonts w:ascii="Times New Roman" w:hAnsi="Times New Roman" w:cs="Times New Roman"/>
-          <w:sz w:val="26"/>
-          <w:szCs w:val="26"/>
-        </w:rPr>
-      </w:pPr>
-      <w:r>
-        <w:rPr>
-          <w:rFonts w:ascii="Times New Roman" w:hAnsi="Times New Roman" w:cs="Times New Roman"/>
-          <w:sz w:val="26"/>
-          <w:szCs w:val="26"/>
-        </w:rPr>
-        <w:t xml:space="preserve">+  Màu xanh lá cây : </w:t>
-      </w:r>
-      <w:r>
-        <w:rPr>
-          <w:rFonts w:ascii="Times New Roman" w:hAnsi="Times New Roman" w:cs="Times New Roman"/>
-          <w:sz w:val="26"/>
-          <w:szCs w:val="26"/>
-        </w:rPr>
-        <w:t>các nhánh được bao phủ hoàn toàn.</w:t>
-      </w:r>
-    </w:p>
-    <w:p>
-      <w:pPr>
-        <w:pStyle w:val="ListParagraph"/>
-        <w:rPr>
-          <w:rFonts w:ascii="Times New Roman" w:hAnsi="Times New Roman" w:cs="Times New Roman"/>
-          <w:sz w:val="26"/>
-          <w:szCs w:val="26"/>
-        </w:rPr>
-      </w:pPr>
-      <w:r>
-        <w:rPr>
-          <w:rFonts w:ascii="Times New Roman" w:hAnsi="Times New Roman" w:cs="Times New Roman"/>
-          <w:sz w:val="26"/>
-          <w:szCs w:val="26"/>
-        </w:rPr>
-        <w:t xml:space="preserve">+ Màu vàng : </w:t>
-      </w:r>
-      <w:r>
-        <w:rPr>
-          <w:rFonts w:ascii="Times New Roman" w:hAnsi="Times New Roman" w:cs="Times New Roman"/>
-          <w:sz w:val="26"/>
-          <w:szCs w:val="26"/>
-        </w:rPr>
-        <w:t>các nhánh được 1 phần bao phủ.</w:t>
+        <w:t>Ý nghĩa các màu của hình thoi : Hình thoi tương ứng với nhánh của chương trình</w:t>
+      </w:r>
+    </w:p>
+    <w:p>
+      <w:pPr>
+        <w:pStyle w:val="ListParagraph"/>
+        <w:rPr>
+          <w:rFonts w:ascii="Times New Roman" w:hAnsi="Times New Roman" w:cs="Times New Roman"/>
+          <w:sz w:val="26"/>
+          <w:szCs w:val="26"/>
+        </w:rPr>
+      </w:pPr>
+      <w:r>
+        <w:rPr>
+          <w:rFonts w:ascii="Times New Roman" w:hAnsi="Times New Roman" w:cs="Times New Roman"/>
+          <w:sz w:val="26"/>
+          <w:szCs w:val="26"/>
+        </w:rPr>
+        <w:t>+  Màu xanh lá cây : các nhánh được bao phủ hoàn toàn.</w:t>
+      </w:r>
+    </w:p>
+    <w:p>
+      <w:pPr>
+        <w:pStyle w:val="ListParagraph"/>
+        <w:rPr>
+          <w:rFonts w:ascii="Times New Roman" w:hAnsi="Times New Roman" w:cs="Times New Roman"/>
+          <w:sz w:val="26"/>
+          <w:szCs w:val="26"/>
+        </w:rPr>
+      </w:pPr>
+      <w:r>
+        <w:rPr>
+          <w:rFonts w:ascii="Times New Roman" w:hAnsi="Times New Roman" w:cs="Times New Roman"/>
+          <w:sz w:val="26"/>
+          <w:szCs w:val="26"/>
+        </w:rPr>
+        <w:t>+ Màu vàng : các nhánh được 1 phần bao phủ.</w:t>
       </w:r>
     </w:p>
     <w:p>
@@ -1410,40 +1370,41 @@
           <w:sz w:val="26"/>
           <w:szCs w:val="26"/>
         </w:rPr>
-        <w:t>-Nhìn vào cửa sổ Coverage : đo độ bao phủ củ</w:t>
-      </w:r>
-      <w:r>
-        <w:rPr>
-          <w:rFonts w:ascii="Times New Roman" w:hAnsi="Times New Roman" w:cs="Times New Roman"/>
-          <w:sz w:val="26"/>
-          <w:szCs w:val="26"/>
-        </w:rPr>
-        <w:t>a chương trình TestTamGiac là 76,3</w:t>
-      </w:r>
-      <w:r>
-        <w:rPr>
-          <w:rFonts w:ascii="Times New Roman" w:hAnsi="Times New Roman" w:cs="Times New Roman"/>
-          <w:sz w:val="26"/>
-          <w:szCs w:val="26"/>
-        </w:rPr>
-        <w:t xml:space="preserve">%  được tính bằng </w:t>
-      </w:r>
-    </w:p>
-    <w:p>
-      <w:pPr>
-        <w:rPr>
-          <w:rFonts w:ascii="Times New Roman" w:hAnsi="Times New Roman" w:cs="Times New Roman"/>
-          <w:sz w:val="26"/>
-          <w:szCs w:val="26"/>
-        </w:rPr>
-      </w:pPr>
-      <w:r>
-        <w:rPr>
-          <w:rFonts w:ascii="Times New Roman" w:hAnsi="Times New Roman" w:cs="Times New Roman"/>
-          <w:sz w:val="26"/>
-          <w:szCs w:val="26"/>
-        </w:rPr>
-        <w:t xml:space="preserve">(số dòng lệnh được bao phủ/ tổng số dòng lệnh )*100% </w:t>
+        <w:t xml:space="preserve">-Nhìn vào cửa sổ Coverage : đo độ bao phủ của chương trình TestTamGiac là 76,3%  được tính bằng </w:t>
+      </w:r>
+    </w:p>
+    <w:p>
+      <w:pPr>
+        <w:rPr>
+          <w:rFonts w:ascii="Times New Roman" w:hAnsi="Times New Roman" w:cs="Times New Roman"/>
+          <w:sz w:val="26"/>
+          <w:szCs w:val="26"/>
+        </w:rPr>
+      </w:pPr>
+      <w:r>
+        <w:rPr>
+          <w:rFonts w:ascii="Times New Roman" w:hAnsi="Times New Roman" w:cs="Times New Roman"/>
+          <w:sz w:val="26"/>
+          <w:szCs w:val="26"/>
+        </w:rPr>
+        <w:t>(số dòng lệnh được bao phủ/</w:t>
+      </w:r>
+    </w:p>
+    <w:p>
+      <w:pPr>
+        <w:rPr>
+          <w:rFonts w:ascii="Times New Roman" w:hAnsi="Times New Roman" w:cs="Times New Roman"/>
+          <w:sz w:val="26"/>
+          <w:szCs w:val="26"/>
+        </w:rPr>
+      </w:pPr>
+      <w:r>
+        <w:rPr>
+          <w:rFonts w:ascii="Times New Roman" w:hAnsi="Times New Roman" w:cs="Times New Roman"/>
+          <w:sz w:val="26"/>
+          <w:szCs w:val="26"/>
+        </w:rPr>
+        <w:t xml:space="preserve"> tổng số dòng lệnh )*100% </w:t>
       </w:r>
     </w:p>
     <w:p>

</xml_diff>

<commit_message>
Revert "kiểm thử bảng quyết định cho bài toán tam giác"
This reverts commit 170b7baf0fb4dfa1ee4d714db4428a2a11764a1a.
</commit_message>
<xml_diff>
--- a/Báo Cáo Sử Dụng Công Cụ Đo Mức Độ Bao Phủ với tiêu chuẩn MCDC.docx
+++ b/Báo Cáo Sử Dụng Công Cụ Đo Mức Độ Bao Phủ với tiêu chuẩn MCDC.docx
@@ -42,8 +42,6 @@
         </w:rPr>
         <w:tab/>
       </w:r>
-      <w:bookmarkStart w:id="0" w:name="_GoBack"/>
-      <w:bookmarkEnd w:id="0"/>
     </w:p>
     <w:p>
       <w:pPr>
@@ -124,6 +122,8 @@
         </w:rPr>
         <w:t xml:space="preserve"> được </w:t>
       </w:r>
+      <w:bookmarkStart w:id="0" w:name="_GoBack"/>
+      <w:bookmarkEnd w:id="0"/>
       <w:r>
         <w:rPr>
           <w:rFonts w:ascii="Times New Roman" w:hAnsi="Times New Roman" w:cs="Times New Roman"/>
@@ -1201,7 +1201,23 @@
           <w:sz w:val="26"/>
           <w:szCs w:val="26"/>
         </w:rPr>
-        <w:t xml:space="preserve"> Sau khi Coverage xong thì các dòng code và hình thoi có màu sắc khác nhau mang ý nghĩa khác nhau:</w:t>
+        <w:t xml:space="preserve"> Sau khi Coverage xong thì các dòng code</w:t>
+      </w:r>
+      <w:r>
+        <w:rPr>
+          <w:rFonts w:ascii="Times New Roman" w:hAnsi="Times New Roman" w:cs="Times New Roman"/>
+          <w:sz w:val="26"/>
+          <w:szCs w:val="26"/>
+        </w:rPr>
+        <w:t xml:space="preserve"> và hình thoi </w:t>
+      </w:r>
+      <w:r>
+        <w:rPr>
+          <w:rFonts w:ascii="Times New Roman" w:hAnsi="Times New Roman" w:cs="Times New Roman"/>
+          <w:sz w:val="26"/>
+          <w:szCs w:val="26"/>
+        </w:rPr>
+        <w:t>có màu sắc khác nhau mang ý nghĩa khác nhau:</w:t>
       </w:r>
     </w:p>
     <w:p>
@@ -1299,43 +1315,67 @@
           <w:sz w:val="26"/>
           <w:szCs w:val="26"/>
         </w:rPr>
-        <w:t>Ý nghĩa các màu của hình thoi : Hình thoi tương ứng với nhánh của chương trình</w:t>
-      </w:r>
-    </w:p>
-    <w:p>
-      <w:pPr>
-        <w:pStyle w:val="ListParagraph"/>
-        <w:rPr>
-          <w:rFonts w:ascii="Times New Roman" w:hAnsi="Times New Roman" w:cs="Times New Roman"/>
-          <w:sz w:val="26"/>
-          <w:szCs w:val="26"/>
-        </w:rPr>
-      </w:pPr>
-      <w:r>
-        <w:rPr>
-          <w:rFonts w:ascii="Times New Roman" w:hAnsi="Times New Roman" w:cs="Times New Roman"/>
-          <w:sz w:val="26"/>
-          <w:szCs w:val="26"/>
-        </w:rPr>
-        <w:t>+  Màu xanh lá cây : các nhánh được bao phủ hoàn toàn.</w:t>
-      </w:r>
-    </w:p>
-    <w:p>
-      <w:pPr>
-        <w:pStyle w:val="ListParagraph"/>
-        <w:rPr>
-          <w:rFonts w:ascii="Times New Roman" w:hAnsi="Times New Roman" w:cs="Times New Roman"/>
-          <w:sz w:val="26"/>
-          <w:szCs w:val="26"/>
-        </w:rPr>
-      </w:pPr>
-      <w:r>
-        <w:rPr>
-          <w:rFonts w:ascii="Times New Roman" w:hAnsi="Times New Roman" w:cs="Times New Roman"/>
-          <w:sz w:val="26"/>
-          <w:szCs w:val="26"/>
-        </w:rPr>
-        <w:t>+ Màu vàng : các nhánh được 1 phần bao phủ.</w:t>
+        <w:t>Ý nghĩa các màu củ</w:t>
+      </w:r>
+      <w:r>
+        <w:rPr>
+          <w:rFonts w:ascii="Times New Roman" w:hAnsi="Times New Roman" w:cs="Times New Roman"/>
+          <w:sz w:val="26"/>
+          <w:szCs w:val="26"/>
+        </w:rPr>
+        <w:t>a hình thoi : Hình thoi tương ứng với nhánh của chương trình</w:t>
+      </w:r>
+    </w:p>
+    <w:p>
+      <w:pPr>
+        <w:pStyle w:val="ListParagraph"/>
+        <w:rPr>
+          <w:rFonts w:ascii="Times New Roman" w:hAnsi="Times New Roman" w:cs="Times New Roman"/>
+          <w:sz w:val="26"/>
+          <w:szCs w:val="26"/>
+        </w:rPr>
+      </w:pPr>
+      <w:r>
+        <w:rPr>
+          <w:rFonts w:ascii="Times New Roman" w:hAnsi="Times New Roman" w:cs="Times New Roman"/>
+          <w:sz w:val="26"/>
+          <w:szCs w:val="26"/>
+        </w:rPr>
+        <w:t xml:space="preserve">+  Màu xanh lá cây : </w:t>
+      </w:r>
+      <w:r>
+        <w:rPr>
+          <w:rFonts w:ascii="Times New Roman" w:hAnsi="Times New Roman" w:cs="Times New Roman"/>
+          <w:sz w:val="26"/>
+          <w:szCs w:val="26"/>
+        </w:rPr>
+        <w:t>các nhánh được bao phủ hoàn toàn.</w:t>
+      </w:r>
+    </w:p>
+    <w:p>
+      <w:pPr>
+        <w:pStyle w:val="ListParagraph"/>
+        <w:rPr>
+          <w:rFonts w:ascii="Times New Roman" w:hAnsi="Times New Roman" w:cs="Times New Roman"/>
+          <w:sz w:val="26"/>
+          <w:szCs w:val="26"/>
+        </w:rPr>
+      </w:pPr>
+      <w:r>
+        <w:rPr>
+          <w:rFonts w:ascii="Times New Roman" w:hAnsi="Times New Roman" w:cs="Times New Roman"/>
+          <w:sz w:val="26"/>
+          <w:szCs w:val="26"/>
+        </w:rPr>
+        <w:t xml:space="preserve">+ Màu vàng : </w:t>
+      </w:r>
+      <w:r>
+        <w:rPr>
+          <w:rFonts w:ascii="Times New Roman" w:hAnsi="Times New Roman" w:cs="Times New Roman"/>
+          <w:sz w:val="26"/>
+          <w:szCs w:val="26"/>
+        </w:rPr>
+        <w:t>các nhánh được 1 phần bao phủ.</w:t>
       </w:r>
     </w:p>
     <w:p>
@@ -1370,41 +1410,40 @@
           <w:sz w:val="26"/>
           <w:szCs w:val="26"/>
         </w:rPr>
-        <w:t xml:space="preserve">-Nhìn vào cửa sổ Coverage : đo độ bao phủ của chương trình TestTamGiac là 76,3%  được tính bằng </w:t>
-      </w:r>
-    </w:p>
-    <w:p>
-      <w:pPr>
-        <w:rPr>
-          <w:rFonts w:ascii="Times New Roman" w:hAnsi="Times New Roman" w:cs="Times New Roman"/>
-          <w:sz w:val="26"/>
-          <w:szCs w:val="26"/>
-        </w:rPr>
-      </w:pPr>
-      <w:r>
-        <w:rPr>
-          <w:rFonts w:ascii="Times New Roman" w:hAnsi="Times New Roman" w:cs="Times New Roman"/>
-          <w:sz w:val="26"/>
-          <w:szCs w:val="26"/>
-        </w:rPr>
-        <w:t>(số dòng lệnh được bao phủ/</w:t>
-      </w:r>
-    </w:p>
-    <w:p>
-      <w:pPr>
-        <w:rPr>
-          <w:rFonts w:ascii="Times New Roman" w:hAnsi="Times New Roman" w:cs="Times New Roman"/>
-          <w:sz w:val="26"/>
-          <w:szCs w:val="26"/>
-        </w:rPr>
-      </w:pPr>
-      <w:r>
-        <w:rPr>
-          <w:rFonts w:ascii="Times New Roman" w:hAnsi="Times New Roman" w:cs="Times New Roman"/>
-          <w:sz w:val="26"/>
-          <w:szCs w:val="26"/>
-        </w:rPr>
-        <w:t xml:space="preserve"> tổng số dòng lệnh )*100% </w:t>
+        <w:t>-Nhìn vào cửa sổ Coverage : đo độ bao phủ củ</w:t>
+      </w:r>
+      <w:r>
+        <w:rPr>
+          <w:rFonts w:ascii="Times New Roman" w:hAnsi="Times New Roman" w:cs="Times New Roman"/>
+          <w:sz w:val="26"/>
+          <w:szCs w:val="26"/>
+        </w:rPr>
+        <w:t>a chương trình TestTamGiac là 76,3</w:t>
+      </w:r>
+      <w:r>
+        <w:rPr>
+          <w:rFonts w:ascii="Times New Roman" w:hAnsi="Times New Roman" w:cs="Times New Roman"/>
+          <w:sz w:val="26"/>
+          <w:szCs w:val="26"/>
+        </w:rPr>
+        <w:t xml:space="preserve">%  được tính bằng </w:t>
+      </w:r>
+    </w:p>
+    <w:p>
+      <w:pPr>
+        <w:rPr>
+          <w:rFonts w:ascii="Times New Roman" w:hAnsi="Times New Roman" w:cs="Times New Roman"/>
+          <w:sz w:val="26"/>
+          <w:szCs w:val="26"/>
+        </w:rPr>
+      </w:pPr>
+      <w:r>
+        <w:rPr>
+          <w:rFonts w:ascii="Times New Roman" w:hAnsi="Times New Roman" w:cs="Times New Roman"/>
+          <w:sz w:val="26"/>
+          <w:szCs w:val="26"/>
+        </w:rPr>
+        <w:t xml:space="preserve">(số dòng lệnh được bao phủ/ tổng số dòng lệnh )*100% </w:t>
       </w:r>
     </w:p>
     <w:p>

</xml_diff>

<commit_message>
Revert "Revert "kiểm thử bảng quyết định cho bài toán tam giác""
This reverts commit cb5e67899aaedaf2ed729c4782db95388fbdb015.
</commit_message>
<xml_diff>
--- a/Báo Cáo Sử Dụng Công Cụ Đo Mức Độ Bao Phủ với tiêu chuẩn MCDC.docx
+++ b/Báo Cáo Sử Dụng Công Cụ Đo Mức Độ Bao Phủ với tiêu chuẩn MCDC.docx
@@ -42,6 +42,8 @@
         </w:rPr>
         <w:tab/>
       </w:r>
+      <w:bookmarkStart w:id="0" w:name="_GoBack"/>
+      <w:bookmarkEnd w:id="0"/>
     </w:p>
     <w:p>
       <w:pPr>
@@ -122,8 +124,6 @@
         </w:rPr>
         <w:t xml:space="preserve"> được </w:t>
       </w:r>
-      <w:bookmarkStart w:id="0" w:name="_GoBack"/>
-      <w:bookmarkEnd w:id="0"/>
       <w:r>
         <w:rPr>
           <w:rFonts w:ascii="Times New Roman" w:hAnsi="Times New Roman" w:cs="Times New Roman"/>
@@ -1201,23 +1201,7 @@
           <w:sz w:val="26"/>
           <w:szCs w:val="26"/>
         </w:rPr>
-        <w:t xml:space="preserve"> Sau khi Coverage xong thì các dòng code</w:t>
-      </w:r>
-      <w:r>
-        <w:rPr>
-          <w:rFonts w:ascii="Times New Roman" w:hAnsi="Times New Roman" w:cs="Times New Roman"/>
-          <w:sz w:val="26"/>
-          <w:szCs w:val="26"/>
-        </w:rPr>
-        <w:t xml:space="preserve"> và hình thoi </w:t>
-      </w:r>
-      <w:r>
-        <w:rPr>
-          <w:rFonts w:ascii="Times New Roman" w:hAnsi="Times New Roman" w:cs="Times New Roman"/>
-          <w:sz w:val="26"/>
-          <w:szCs w:val="26"/>
-        </w:rPr>
-        <w:t>có màu sắc khác nhau mang ý nghĩa khác nhau:</w:t>
+        <w:t xml:space="preserve"> Sau khi Coverage xong thì các dòng code và hình thoi có màu sắc khác nhau mang ý nghĩa khác nhau:</w:t>
       </w:r>
     </w:p>
     <w:p>
@@ -1315,67 +1299,43 @@
           <w:sz w:val="26"/>
           <w:szCs w:val="26"/>
         </w:rPr>
-        <w:t>Ý nghĩa các màu củ</w:t>
-      </w:r>
-      <w:r>
-        <w:rPr>
-          <w:rFonts w:ascii="Times New Roman" w:hAnsi="Times New Roman" w:cs="Times New Roman"/>
-          <w:sz w:val="26"/>
-          <w:szCs w:val="26"/>
-        </w:rPr>
-        <w:t>a hình thoi : Hình thoi tương ứng với nhánh của chương trình</w:t>
-      </w:r>
-    </w:p>
-    <w:p>
-      <w:pPr>
-        <w:pStyle w:val="ListParagraph"/>
-        <w:rPr>
-          <w:rFonts w:ascii="Times New Roman" w:hAnsi="Times New Roman" w:cs="Times New Roman"/>
-          <w:sz w:val="26"/>
-          <w:szCs w:val="26"/>
-        </w:rPr>
-      </w:pPr>
-      <w:r>
-        <w:rPr>
-          <w:rFonts w:ascii="Times New Roman" w:hAnsi="Times New Roman" w:cs="Times New Roman"/>
-          <w:sz w:val="26"/>
-          <w:szCs w:val="26"/>
-        </w:rPr>
-        <w:t xml:space="preserve">+  Màu xanh lá cây : </w:t>
-      </w:r>
-      <w:r>
-        <w:rPr>
-          <w:rFonts w:ascii="Times New Roman" w:hAnsi="Times New Roman" w:cs="Times New Roman"/>
-          <w:sz w:val="26"/>
-          <w:szCs w:val="26"/>
-        </w:rPr>
-        <w:t>các nhánh được bao phủ hoàn toàn.</w:t>
-      </w:r>
-    </w:p>
-    <w:p>
-      <w:pPr>
-        <w:pStyle w:val="ListParagraph"/>
-        <w:rPr>
-          <w:rFonts w:ascii="Times New Roman" w:hAnsi="Times New Roman" w:cs="Times New Roman"/>
-          <w:sz w:val="26"/>
-          <w:szCs w:val="26"/>
-        </w:rPr>
-      </w:pPr>
-      <w:r>
-        <w:rPr>
-          <w:rFonts w:ascii="Times New Roman" w:hAnsi="Times New Roman" w:cs="Times New Roman"/>
-          <w:sz w:val="26"/>
-          <w:szCs w:val="26"/>
-        </w:rPr>
-        <w:t xml:space="preserve">+ Màu vàng : </w:t>
-      </w:r>
-      <w:r>
-        <w:rPr>
-          <w:rFonts w:ascii="Times New Roman" w:hAnsi="Times New Roman" w:cs="Times New Roman"/>
-          <w:sz w:val="26"/>
-          <w:szCs w:val="26"/>
-        </w:rPr>
-        <w:t>các nhánh được 1 phần bao phủ.</w:t>
+        <w:t>Ý nghĩa các màu của hình thoi : Hình thoi tương ứng với nhánh của chương trình</w:t>
+      </w:r>
+    </w:p>
+    <w:p>
+      <w:pPr>
+        <w:pStyle w:val="ListParagraph"/>
+        <w:rPr>
+          <w:rFonts w:ascii="Times New Roman" w:hAnsi="Times New Roman" w:cs="Times New Roman"/>
+          <w:sz w:val="26"/>
+          <w:szCs w:val="26"/>
+        </w:rPr>
+      </w:pPr>
+      <w:r>
+        <w:rPr>
+          <w:rFonts w:ascii="Times New Roman" w:hAnsi="Times New Roman" w:cs="Times New Roman"/>
+          <w:sz w:val="26"/>
+          <w:szCs w:val="26"/>
+        </w:rPr>
+        <w:t>+  Màu xanh lá cây : các nhánh được bao phủ hoàn toàn.</w:t>
+      </w:r>
+    </w:p>
+    <w:p>
+      <w:pPr>
+        <w:pStyle w:val="ListParagraph"/>
+        <w:rPr>
+          <w:rFonts w:ascii="Times New Roman" w:hAnsi="Times New Roman" w:cs="Times New Roman"/>
+          <w:sz w:val="26"/>
+          <w:szCs w:val="26"/>
+        </w:rPr>
+      </w:pPr>
+      <w:r>
+        <w:rPr>
+          <w:rFonts w:ascii="Times New Roman" w:hAnsi="Times New Roman" w:cs="Times New Roman"/>
+          <w:sz w:val="26"/>
+          <w:szCs w:val="26"/>
+        </w:rPr>
+        <w:t>+ Màu vàng : các nhánh được 1 phần bao phủ.</w:t>
       </w:r>
     </w:p>
     <w:p>
@@ -1410,40 +1370,41 @@
           <w:sz w:val="26"/>
           <w:szCs w:val="26"/>
         </w:rPr>
-        <w:t>-Nhìn vào cửa sổ Coverage : đo độ bao phủ củ</w:t>
-      </w:r>
-      <w:r>
-        <w:rPr>
-          <w:rFonts w:ascii="Times New Roman" w:hAnsi="Times New Roman" w:cs="Times New Roman"/>
-          <w:sz w:val="26"/>
-          <w:szCs w:val="26"/>
-        </w:rPr>
-        <w:t>a chương trình TestTamGiac là 76,3</w:t>
-      </w:r>
-      <w:r>
-        <w:rPr>
-          <w:rFonts w:ascii="Times New Roman" w:hAnsi="Times New Roman" w:cs="Times New Roman"/>
-          <w:sz w:val="26"/>
-          <w:szCs w:val="26"/>
-        </w:rPr>
-        <w:t xml:space="preserve">%  được tính bằng </w:t>
-      </w:r>
-    </w:p>
-    <w:p>
-      <w:pPr>
-        <w:rPr>
-          <w:rFonts w:ascii="Times New Roman" w:hAnsi="Times New Roman" w:cs="Times New Roman"/>
-          <w:sz w:val="26"/>
-          <w:szCs w:val="26"/>
-        </w:rPr>
-      </w:pPr>
-      <w:r>
-        <w:rPr>
-          <w:rFonts w:ascii="Times New Roman" w:hAnsi="Times New Roman" w:cs="Times New Roman"/>
-          <w:sz w:val="26"/>
-          <w:szCs w:val="26"/>
-        </w:rPr>
-        <w:t xml:space="preserve">(số dòng lệnh được bao phủ/ tổng số dòng lệnh )*100% </w:t>
+        <w:t xml:space="preserve">-Nhìn vào cửa sổ Coverage : đo độ bao phủ của chương trình TestTamGiac là 76,3%  được tính bằng </w:t>
+      </w:r>
+    </w:p>
+    <w:p>
+      <w:pPr>
+        <w:rPr>
+          <w:rFonts w:ascii="Times New Roman" w:hAnsi="Times New Roman" w:cs="Times New Roman"/>
+          <w:sz w:val="26"/>
+          <w:szCs w:val="26"/>
+        </w:rPr>
+      </w:pPr>
+      <w:r>
+        <w:rPr>
+          <w:rFonts w:ascii="Times New Roman" w:hAnsi="Times New Roman" w:cs="Times New Roman"/>
+          <w:sz w:val="26"/>
+          <w:szCs w:val="26"/>
+        </w:rPr>
+        <w:t>(số dòng lệnh được bao phủ/</w:t>
+      </w:r>
+    </w:p>
+    <w:p>
+      <w:pPr>
+        <w:rPr>
+          <w:rFonts w:ascii="Times New Roman" w:hAnsi="Times New Roman" w:cs="Times New Roman"/>
+          <w:sz w:val="26"/>
+          <w:szCs w:val="26"/>
+        </w:rPr>
+      </w:pPr>
+      <w:r>
+        <w:rPr>
+          <w:rFonts w:ascii="Times New Roman" w:hAnsi="Times New Roman" w:cs="Times New Roman"/>
+          <w:sz w:val="26"/>
+          <w:szCs w:val="26"/>
+        </w:rPr>
+        <w:t xml:space="preserve"> tổng số dòng lệnh )*100% </w:t>
       </w:r>
     </w:p>
     <w:p>

</xml_diff>

<commit_message>
Revert "Revert "Revert "kiểm thử bảng quyết định cho bài toán tam giác"""
This reverts commit 1fbf364f5b1f752d1cd3637b5c91c2dc0e483ec5.
</commit_message>
<xml_diff>
--- a/Báo Cáo Sử Dụng Công Cụ Đo Mức Độ Bao Phủ với tiêu chuẩn MCDC.docx
+++ b/Báo Cáo Sử Dụng Công Cụ Đo Mức Độ Bao Phủ với tiêu chuẩn MCDC.docx
@@ -42,8 +42,6 @@
         </w:rPr>
         <w:tab/>
       </w:r>
-      <w:bookmarkStart w:id="0" w:name="_GoBack"/>
-      <w:bookmarkEnd w:id="0"/>
     </w:p>
     <w:p>
       <w:pPr>
@@ -124,6 +122,8 @@
         </w:rPr>
         <w:t xml:space="preserve"> được </w:t>
       </w:r>
+      <w:bookmarkStart w:id="0" w:name="_GoBack"/>
+      <w:bookmarkEnd w:id="0"/>
       <w:r>
         <w:rPr>
           <w:rFonts w:ascii="Times New Roman" w:hAnsi="Times New Roman" w:cs="Times New Roman"/>
@@ -1201,7 +1201,23 @@
           <w:sz w:val="26"/>
           <w:szCs w:val="26"/>
         </w:rPr>
-        <w:t xml:space="preserve"> Sau khi Coverage xong thì các dòng code và hình thoi có màu sắc khác nhau mang ý nghĩa khác nhau:</w:t>
+        <w:t xml:space="preserve"> Sau khi Coverage xong thì các dòng code</w:t>
+      </w:r>
+      <w:r>
+        <w:rPr>
+          <w:rFonts w:ascii="Times New Roman" w:hAnsi="Times New Roman" w:cs="Times New Roman"/>
+          <w:sz w:val="26"/>
+          <w:szCs w:val="26"/>
+        </w:rPr>
+        <w:t xml:space="preserve"> và hình thoi </w:t>
+      </w:r>
+      <w:r>
+        <w:rPr>
+          <w:rFonts w:ascii="Times New Roman" w:hAnsi="Times New Roman" w:cs="Times New Roman"/>
+          <w:sz w:val="26"/>
+          <w:szCs w:val="26"/>
+        </w:rPr>
+        <w:t>có màu sắc khác nhau mang ý nghĩa khác nhau:</w:t>
       </w:r>
     </w:p>
     <w:p>
@@ -1299,43 +1315,67 @@
           <w:sz w:val="26"/>
           <w:szCs w:val="26"/>
         </w:rPr>
-        <w:t>Ý nghĩa các màu của hình thoi : Hình thoi tương ứng với nhánh của chương trình</w:t>
-      </w:r>
-    </w:p>
-    <w:p>
-      <w:pPr>
-        <w:pStyle w:val="ListParagraph"/>
-        <w:rPr>
-          <w:rFonts w:ascii="Times New Roman" w:hAnsi="Times New Roman" w:cs="Times New Roman"/>
-          <w:sz w:val="26"/>
-          <w:szCs w:val="26"/>
-        </w:rPr>
-      </w:pPr>
-      <w:r>
-        <w:rPr>
-          <w:rFonts w:ascii="Times New Roman" w:hAnsi="Times New Roman" w:cs="Times New Roman"/>
-          <w:sz w:val="26"/>
-          <w:szCs w:val="26"/>
-        </w:rPr>
-        <w:t>+  Màu xanh lá cây : các nhánh được bao phủ hoàn toàn.</w:t>
-      </w:r>
-    </w:p>
-    <w:p>
-      <w:pPr>
-        <w:pStyle w:val="ListParagraph"/>
-        <w:rPr>
-          <w:rFonts w:ascii="Times New Roman" w:hAnsi="Times New Roman" w:cs="Times New Roman"/>
-          <w:sz w:val="26"/>
-          <w:szCs w:val="26"/>
-        </w:rPr>
-      </w:pPr>
-      <w:r>
-        <w:rPr>
-          <w:rFonts w:ascii="Times New Roman" w:hAnsi="Times New Roman" w:cs="Times New Roman"/>
-          <w:sz w:val="26"/>
-          <w:szCs w:val="26"/>
-        </w:rPr>
-        <w:t>+ Màu vàng : các nhánh được 1 phần bao phủ.</w:t>
+        <w:t>Ý nghĩa các màu củ</w:t>
+      </w:r>
+      <w:r>
+        <w:rPr>
+          <w:rFonts w:ascii="Times New Roman" w:hAnsi="Times New Roman" w:cs="Times New Roman"/>
+          <w:sz w:val="26"/>
+          <w:szCs w:val="26"/>
+        </w:rPr>
+        <w:t>a hình thoi : Hình thoi tương ứng với nhánh của chương trình</w:t>
+      </w:r>
+    </w:p>
+    <w:p>
+      <w:pPr>
+        <w:pStyle w:val="ListParagraph"/>
+        <w:rPr>
+          <w:rFonts w:ascii="Times New Roman" w:hAnsi="Times New Roman" w:cs="Times New Roman"/>
+          <w:sz w:val="26"/>
+          <w:szCs w:val="26"/>
+        </w:rPr>
+      </w:pPr>
+      <w:r>
+        <w:rPr>
+          <w:rFonts w:ascii="Times New Roman" w:hAnsi="Times New Roman" w:cs="Times New Roman"/>
+          <w:sz w:val="26"/>
+          <w:szCs w:val="26"/>
+        </w:rPr>
+        <w:t xml:space="preserve">+  Màu xanh lá cây : </w:t>
+      </w:r>
+      <w:r>
+        <w:rPr>
+          <w:rFonts w:ascii="Times New Roman" w:hAnsi="Times New Roman" w:cs="Times New Roman"/>
+          <w:sz w:val="26"/>
+          <w:szCs w:val="26"/>
+        </w:rPr>
+        <w:t>các nhánh được bao phủ hoàn toàn.</w:t>
+      </w:r>
+    </w:p>
+    <w:p>
+      <w:pPr>
+        <w:pStyle w:val="ListParagraph"/>
+        <w:rPr>
+          <w:rFonts w:ascii="Times New Roman" w:hAnsi="Times New Roman" w:cs="Times New Roman"/>
+          <w:sz w:val="26"/>
+          <w:szCs w:val="26"/>
+        </w:rPr>
+      </w:pPr>
+      <w:r>
+        <w:rPr>
+          <w:rFonts w:ascii="Times New Roman" w:hAnsi="Times New Roman" w:cs="Times New Roman"/>
+          <w:sz w:val="26"/>
+          <w:szCs w:val="26"/>
+        </w:rPr>
+        <w:t xml:space="preserve">+ Màu vàng : </w:t>
+      </w:r>
+      <w:r>
+        <w:rPr>
+          <w:rFonts w:ascii="Times New Roman" w:hAnsi="Times New Roman" w:cs="Times New Roman"/>
+          <w:sz w:val="26"/>
+          <w:szCs w:val="26"/>
+        </w:rPr>
+        <w:t>các nhánh được 1 phần bao phủ.</w:t>
       </w:r>
     </w:p>
     <w:p>
@@ -1370,41 +1410,40 @@
           <w:sz w:val="26"/>
           <w:szCs w:val="26"/>
         </w:rPr>
-        <w:t xml:space="preserve">-Nhìn vào cửa sổ Coverage : đo độ bao phủ của chương trình TestTamGiac là 76,3%  được tính bằng </w:t>
-      </w:r>
-    </w:p>
-    <w:p>
-      <w:pPr>
-        <w:rPr>
-          <w:rFonts w:ascii="Times New Roman" w:hAnsi="Times New Roman" w:cs="Times New Roman"/>
-          <w:sz w:val="26"/>
-          <w:szCs w:val="26"/>
-        </w:rPr>
-      </w:pPr>
-      <w:r>
-        <w:rPr>
-          <w:rFonts w:ascii="Times New Roman" w:hAnsi="Times New Roman" w:cs="Times New Roman"/>
-          <w:sz w:val="26"/>
-          <w:szCs w:val="26"/>
-        </w:rPr>
-        <w:t>(số dòng lệnh được bao phủ/</w:t>
-      </w:r>
-    </w:p>
-    <w:p>
-      <w:pPr>
-        <w:rPr>
-          <w:rFonts w:ascii="Times New Roman" w:hAnsi="Times New Roman" w:cs="Times New Roman"/>
-          <w:sz w:val="26"/>
-          <w:szCs w:val="26"/>
-        </w:rPr>
-      </w:pPr>
-      <w:r>
-        <w:rPr>
-          <w:rFonts w:ascii="Times New Roman" w:hAnsi="Times New Roman" w:cs="Times New Roman"/>
-          <w:sz w:val="26"/>
-          <w:szCs w:val="26"/>
-        </w:rPr>
-        <w:t xml:space="preserve"> tổng số dòng lệnh )*100% </w:t>
+        <w:t>-Nhìn vào cửa sổ Coverage : đo độ bao phủ củ</w:t>
+      </w:r>
+      <w:r>
+        <w:rPr>
+          <w:rFonts w:ascii="Times New Roman" w:hAnsi="Times New Roman" w:cs="Times New Roman"/>
+          <w:sz w:val="26"/>
+          <w:szCs w:val="26"/>
+        </w:rPr>
+        <w:t>a chương trình TestTamGiac là 76,3</w:t>
+      </w:r>
+      <w:r>
+        <w:rPr>
+          <w:rFonts w:ascii="Times New Roman" w:hAnsi="Times New Roman" w:cs="Times New Roman"/>
+          <w:sz w:val="26"/>
+          <w:szCs w:val="26"/>
+        </w:rPr>
+        <w:t xml:space="preserve">%  được tính bằng </w:t>
+      </w:r>
+    </w:p>
+    <w:p>
+      <w:pPr>
+        <w:rPr>
+          <w:rFonts w:ascii="Times New Roman" w:hAnsi="Times New Roman" w:cs="Times New Roman"/>
+          <w:sz w:val="26"/>
+          <w:szCs w:val="26"/>
+        </w:rPr>
+      </w:pPr>
+      <w:r>
+        <w:rPr>
+          <w:rFonts w:ascii="Times New Roman" w:hAnsi="Times New Roman" w:cs="Times New Roman"/>
+          <w:sz w:val="26"/>
+          <w:szCs w:val="26"/>
+        </w:rPr>
+        <w:t xml:space="preserve">(số dòng lệnh được bao phủ/ tổng số dòng lệnh )*100% </w:t>
       </w:r>
     </w:p>
     <w:p>

</xml_diff>

<commit_message>
Revert "Revert "Revert "Revert "kiểm thử bảng quyết định cho bài toán tam giác""""
This reverts commit 3fb312685c7decc5ee6c7265ecc7aae93b083799.
</commit_message>
<xml_diff>
--- a/Báo Cáo Sử Dụng Công Cụ Đo Mức Độ Bao Phủ với tiêu chuẩn MCDC.docx
+++ b/Báo Cáo Sử Dụng Công Cụ Đo Mức Độ Bao Phủ với tiêu chuẩn MCDC.docx
@@ -42,6 +42,8 @@
         </w:rPr>
         <w:tab/>
       </w:r>
+      <w:bookmarkStart w:id="0" w:name="_GoBack"/>
+      <w:bookmarkEnd w:id="0"/>
     </w:p>
     <w:p>
       <w:pPr>
@@ -122,8 +124,6 @@
         </w:rPr>
         <w:t xml:space="preserve"> được </w:t>
       </w:r>
-      <w:bookmarkStart w:id="0" w:name="_GoBack"/>
-      <w:bookmarkEnd w:id="0"/>
       <w:r>
         <w:rPr>
           <w:rFonts w:ascii="Times New Roman" w:hAnsi="Times New Roman" w:cs="Times New Roman"/>
@@ -1201,23 +1201,7 @@
           <w:sz w:val="26"/>
           <w:szCs w:val="26"/>
         </w:rPr>
-        <w:t xml:space="preserve"> Sau khi Coverage xong thì các dòng code</w:t>
-      </w:r>
-      <w:r>
-        <w:rPr>
-          <w:rFonts w:ascii="Times New Roman" w:hAnsi="Times New Roman" w:cs="Times New Roman"/>
-          <w:sz w:val="26"/>
-          <w:szCs w:val="26"/>
-        </w:rPr>
-        <w:t xml:space="preserve"> và hình thoi </w:t>
-      </w:r>
-      <w:r>
-        <w:rPr>
-          <w:rFonts w:ascii="Times New Roman" w:hAnsi="Times New Roman" w:cs="Times New Roman"/>
-          <w:sz w:val="26"/>
-          <w:szCs w:val="26"/>
-        </w:rPr>
-        <w:t>có màu sắc khác nhau mang ý nghĩa khác nhau:</w:t>
+        <w:t xml:space="preserve"> Sau khi Coverage xong thì các dòng code và hình thoi có màu sắc khác nhau mang ý nghĩa khác nhau:</w:t>
       </w:r>
     </w:p>
     <w:p>
@@ -1315,67 +1299,43 @@
           <w:sz w:val="26"/>
           <w:szCs w:val="26"/>
         </w:rPr>
-        <w:t>Ý nghĩa các màu củ</w:t>
-      </w:r>
-      <w:r>
-        <w:rPr>
-          <w:rFonts w:ascii="Times New Roman" w:hAnsi="Times New Roman" w:cs="Times New Roman"/>
-          <w:sz w:val="26"/>
-          <w:szCs w:val="26"/>
-        </w:rPr>
-        <w:t>a hình thoi : Hình thoi tương ứng với nhánh của chương trình</w:t>
-      </w:r>
-    </w:p>
-    <w:p>
-      <w:pPr>
-        <w:pStyle w:val="ListParagraph"/>
-        <w:rPr>
-          <w:rFonts w:ascii="Times New Roman" w:hAnsi="Times New Roman" w:cs="Times New Roman"/>
-          <w:sz w:val="26"/>
-          <w:szCs w:val="26"/>
-        </w:rPr>
-      </w:pPr>
-      <w:r>
-        <w:rPr>
-          <w:rFonts w:ascii="Times New Roman" w:hAnsi="Times New Roman" w:cs="Times New Roman"/>
-          <w:sz w:val="26"/>
-          <w:szCs w:val="26"/>
-        </w:rPr>
-        <w:t xml:space="preserve">+  Màu xanh lá cây : </w:t>
-      </w:r>
-      <w:r>
-        <w:rPr>
-          <w:rFonts w:ascii="Times New Roman" w:hAnsi="Times New Roman" w:cs="Times New Roman"/>
-          <w:sz w:val="26"/>
-          <w:szCs w:val="26"/>
-        </w:rPr>
-        <w:t>các nhánh được bao phủ hoàn toàn.</w:t>
-      </w:r>
-    </w:p>
-    <w:p>
-      <w:pPr>
-        <w:pStyle w:val="ListParagraph"/>
-        <w:rPr>
-          <w:rFonts w:ascii="Times New Roman" w:hAnsi="Times New Roman" w:cs="Times New Roman"/>
-          <w:sz w:val="26"/>
-          <w:szCs w:val="26"/>
-        </w:rPr>
-      </w:pPr>
-      <w:r>
-        <w:rPr>
-          <w:rFonts w:ascii="Times New Roman" w:hAnsi="Times New Roman" w:cs="Times New Roman"/>
-          <w:sz w:val="26"/>
-          <w:szCs w:val="26"/>
-        </w:rPr>
-        <w:t xml:space="preserve">+ Màu vàng : </w:t>
-      </w:r>
-      <w:r>
-        <w:rPr>
-          <w:rFonts w:ascii="Times New Roman" w:hAnsi="Times New Roman" w:cs="Times New Roman"/>
-          <w:sz w:val="26"/>
-          <w:szCs w:val="26"/>
-        </w:rPr>
-        <w:t>các nhánh được 1 phần bao phủ.</w:t>
+        <w:t>Ý nghĩa các màu của hình thoi : Hình thoi tương ứng với nhánh của chương trình</w:t>
+      </w:r>
+    </w:p>
+    <w:p>
+      <w:pPr>
+        <w:pStyle w:val="ListParagraph"/>
+        <w:rPr>
+          <w:rFonts w:ascii="Times New Roman" w:hAnsi="Times New Roman" w:cs="Times New Roman"/>
+          <w:sz w:val="26"/>
+          <w:szCs w:val="26"/>
+        </w:rPr>
+      </w:pPr>
+      <w:r>
+        <w:rPr>
+          <w:rFonts w:ascii="Times New Roman" w:hAnsi="Times New Roman" w:cs="Times New Roman"/>
+          <w:sz w:val="26"/>
+          <w:szCs w:val="26"/>
+        </w:rPr>
+        <w:t>+  Màu xanh lá cây : các nhánh được bao phủ hoàn toàn.</w:t>
+      </w:r>
+    </w:p>
+    <w:p>
+      <w:pPr>
+        <w:pStyle w:val="ListParagraph"/>
+        <w:rPr>
+          <w:rFonts w:ascii="Times New Roman" w:hAnsi="Times New Roman" w:cs="Times New Roman"/>
+          <w:sz w:val="26"/>
+          <w:szCs w:val="26"/>
+        </w:rPr>
+      </w:pPr>
+      <w:r>
+        <w:rPr>
+          <w:rFonts w:ascii="Times New Roman" w:hAnsi="Times New Roman" w:cs="Times New Roman"/>
+          <w:sz w:val="26"/>
+          <w:szCs w:val="26"/>
+        </w:rPr>
+        <w:t>+ Màu vàng : các nhánh được 1 phần bao phủ.</w:t>
       </w:r>
     </w:p>
     <w:p>
@@ -1410,40 +1370,41 @@
           <w:sz w:val="26"/>
           <w:szCs w:val="26"/>
         </w:rPr>
-        <w:t>-Nhìn vào cửa sổ Coverage : đo độ bao phủ củ</w:t>
-      </w:r>
-      <w:r>
-        <w:rPr>
-          <w:rFonts w:ascii="Times New Roman" w:hAnsi="Times New Roman" w:cs="Times New Roman"/>
-          <w:sz w:val="26"/>
-          <w:szCs w:val="26"/>
-        </w:rPr>
-        <w:t>a chương trình TestTamGiac là 76,3</w:t>
-      </w:r>
-      <w:r>
-        <w:rPr>
-          <w:rFonts w:ascii="Times New Roman" w:hAnsi="Times New Roman" w:cs="Times New Roman"/>
-          <w:sz w:val="26"/>
-          <w:szCs w:val="26"/>
-        </w:rPr>
-        <w:t xml:space="preserve">%  được tính bằng </w:t>
-      </w:r>
-    </w:p>
-    <w:p>
-      <w:pPr>
-        <w:rPr>
-          <w:rFonts w:ascii="Times New Roman" w:hAnsi="Times New Roman" w:cs="Times New Roman"/>
-          <w:sz w:val="26"/>
-          <w:szCs w:val="26"/>
-        </w:rPr>
-      </w:pPr>
-      <w:r>
-        <w:rPr>
-          <w:rFonts w:ascii="Times New Roman" w:hAnsi="Times New Roman" w:cs="Times New Roman"/>
-          <w:sz w:val="26"/>
-          <w:szCs w:val="26"/>
-        </w:rPr>
-        <w:t xml:space="preserve">(số dòng lệnh được bao phủ/ tổng số dòng lệnh )*100% </w:t>
+        <w:t xml:space="preserve">-Nhìn vào cửa sổ Coverage : đo độ bao phủ của chương trình TestTamGiac là 76,3%  được tính bằng </w:t>
+      </w:r>
+    </w:p>
+    <w:p>
+      <w:pPr>
+        <w:rPr>
+          <w:rFonts w:ascii="Times New Roman" w:hAnsi="Times New Roman" w:cs="Times New Roman"/>
+          <w:sz w:val="26"/>
+          <w:szCs w:val="26"/>
+        </w:rPr>
+      </w:pPr>
+      <w:r>
+        <w:rPr>
+          <w:rFonts w:ascii="Times New Roman" w:hAnsi="Times New Roman" w:cs="Times New Roman"/>
+          <w:sz w:val="26"/>
+          <w:szCs w:val="26"/>
+        </w:rPr>
+        <w:t>(số dòng lệnh được bao phủ/</w:t>
+      </w:r>
+    </w:p>
+    <w:p>
+      <w:pPr>
+        <w:rPr>
+          <w:rFonts w:ascii="Times New Roman" w:hAnsi="Times New Roman" w:cs="Times New Roman"/>
+          <w:sz w:val="26"/>
+          <w:szCs w:val="26"/>
+        </w:rPr>
+      </w:pPr>
+      <w:r>
+        <w:rPr>
+          <w:rFonts w:ascii="Times New Roman" w:hAnsi="Times New Roman" w:cs="Times New Roman"/>
+          <w:sz w:val="26"/>
+          <w:szCs w:val="26"/>
+        </w:rPr>
+        <w:t xml:space="preserve"> tổng số dòng lệnh )*100% </w:t>
       </w:r>
     </w:p>
     <w:p>

</xml_diff>